<commit_message>
Ret OC0803 baseret på DOM08
Coauthor: Benjamin
</commit_message>
<xml_diff>
--- a/02 Requirements & Analysis/OC0803 - angivSaldoafskrivning.docx
+++ b/02 Requirements & Analysis/OC0803 - angivSaldoafskrivning.docx
@@ -97,132 +97,9 @@
       </w:r>
     </w:p>
     <w:p>
-      <w:pPr>
-        <w:rPr>
-          <w:lang w:val="en-US"/>
-        </w:rPr>
-      </w:pPr>
-      <w:r>
-        <w:rPr>
-          <w:lang w:val="en-US"/>
-        </w:rPr>
-        <w:t xml:space="preserve">UC08 </w:t>
-      </w:r>
-      <w:proofErr w:type="spellStart"/>
-      <w:r>
-        <w:rPr>
-          <w:lang w:val="en-US"/>
-        </w:rPr>
-        <w:t>Beregn</w:t>
-      </w:r>
-      <w:proofErr w:type="spellEnd"/>
-      <w:r>
-        <w:rPr>
-          <w:lang w:val="en-US"/>
-        </w:rPr>
-        <w:t xml:space="preserve"> </w:t>
-      </w:r>
-      <w:proofErr w:type="spellStart"/>
-      <w:r>
-        <w:rPr>
-          <w:lang w:val="en-US"/>
-        </w:rPr>
-        <w:t>Afskrivning</w:t>
-      </w:r>
-      <w:proofErr w:type="spellEnd"/>
-    </w:p>
-    <w:p>
-      <w:pPr>
-        <w:rPr>
-          <w:lang w:val="en-US"/>
-        </w:rPr>
-      </w:pPr>
-    </w:p>
-    <w:p>
-      <w:pPr>
-        <w:pStyle w:val="Overskrift1"/>
-        <w:rPr>
-          <w:color w:val="000000" w:themeColor="text1"/>
-          <w:lang w:val="en-US"/>
-        </w:rPr>
-      </w:pPr>
-      <w:r>
-        <w:rPr>
-          <w:color w:val="000000" w:themeColor="text1"/>
-          <w:lang w:val="en-US"/>
-        </w:rPr>
-        <w:t>Preconditions:</w:t>
-      </w:r>
-    </w:p>
-    <w:p>
-      <w:r>
-        <w:t>e</w:t>
-      </w:r>
-      <w:r>
-        <w:t xml:space="preserve">n </w:t>
-      </w:r>
-      <w:proofErr w:type="gramStart"/>
-      <w:r>
-        <w:t>HØK h</w:t>
-      </w:r>
-      <w:proofErr w:type="gramEnd"/>
-      <w:r>
-        <w:t xml:space="preserve"> eksisterer</w:t>
-      </w:r>
-    </w:p>
-    <w:p>
-      <w:r>
-        <w:t>afskrivningsprocent er større end 0 og mindre end 1</w:t>
-      </w:r>
-    </w:p>
-    <w:p>
-      <w:r>
-        <w:t>anskaffelsesværdi er større end 0</w:t>
-      </w:r>
-    </w:p>
-    <w:p>
-      <w:r>
-        <w:t>e</w:t>
-      </w:r>
-      <w:r>
-        <w:t xml:space="preserve">n instans </w:t>
-      </w:r>
-      <w:proofErr w:type="spellStart"/>
-      <w:r>
-        <w:t>ba</w:t>
-      </w:r>
-      <w:proofErr w:type="spellEnd"/>
-      <w:r>
-        <w:t xml:space="preserve"> af </w:t>
-      </w:r>
-      <w:proofErr w:type="spellStart"/>
-      <w:r>
-        <w:t>BeregnAfskrivnin</w:t>
-      </w:r>
-      <w:r>
-        <w:t>g</w:t>
-      </w:r>
-      <w:proofErr w:type="spellEnd"/>
-      <w:r>
-        <w:t xml:space="preserve"> eksisterer</w:t>
-      </w:r>
-    </w:p>
-    <w:p>
-      <w:proofErr w:type="spellStart"/>
-      <w:proofErr w:type="gramStart"/>
-      <w:r>
-        <w:t>ba.afskrivninger</w:t>
-      </w:r>
-      <w:proofErr w:type="spellEnd"/>
-      <w:proofErr w:type="gramEnd"/>
-      <w:r>
-        <w:t xml:space="preserve"> er </w:t>
-      </w:r>
-      <w:proofErr w:type="spellStart"/>
-      <w:r>
-        <w:t>instantieret</w:t>
-      </w:r>
-      <w:proofErr w:type="spellEnd"/>
+      <w:r>
+        <w:t>UC08 Beregn Afskrivning</w:t>
+      </w:r>
     </w:p>
     <w:p/>
     <w:p>
@@ -237,7 +114,7 @@
         <w:rPr>
           <w:color w:val="000000" w:themeColor="text1"/>
         </w:rPr>
-        <w:t>Postconditions</w:t>
+        <w:t>Preconditions</w:t>
       </w:r>
       <w:proofErr w:type="spellEnd"/>
       <w:r>
@@ -249,6 +126,81 @@
     </w:p>
     <w:p>
       <w:r>
+        <w:t>e</w:t>
+      </w:r>
+      <w:r>
+        <w:t xml:space="preserve">n </w:t>
+      </w:r>
+      <w:proofErr w:type="gramStart"/>
+      <w:r>
+        <w:t>HØK h</w:t>
+      </w:r>
+      <w:proofErr w:type="gramEnd"/>
+      <w:r>
+        <w:t xml:space="preserve"> eksisterer</w:t>
+      </w:r>
+    </w:p>
+    <w:p>
+      <w:r>
+        <w:t>afskrivningsprocent er større end 0 og mindre end 1</w:t>
+      </w:r>
+    </w:p>
+    <w:p>
+      <w:r>
+        <w:t>anskaffelsesværdi er større end 0</w:t>
+      </w:r>
+    </w:p>
+    <w:p>
+      <w:r>
+        <w:t>e</w:t>
+      </w:r>
+      <w:r>
+        <w:t xml:space="preserve">n instans </w:t>
+      </w:r>
+      <w:proofErr w:type="spellStart"/>
+      <w:r>
+        <w:t>ba</w:t>
+      </w:r>
+      <w:proofErr w:type="spellEnd"/>
+      <w:r>
+        <w:t xml:space="preserve"> af </w:t>
+      </w:r>
+      <w:proofErr w:type="spellStart"/>
+      <w:r>
+        <w:t>BeregnAfskrivnin</w:t>
+      </w:r>
+      <w:r>
+        <w:t>g</w:t>
+      </w:r>
+      <w:proofErr w:type="spellEnd"/>
+      <w:r>
+        <w:t xml:space="preserve"> eksisterer</w:t>
+      </w:r>
+    </w:p>
+    <w:p>
+      <w:pPr>
+        <w:pStyle w:val="Overskrift1"/>
+        <w:rPr>
+          <w:color w:val="000000" w:themeColor="text1"/>
+        </w:rPr>
+      </w:pPr>
+      <w:proofErr w:type="spellStart"/>
+      <w:r>
+        <w:rPr>
+          <w:color w:val="000000" w:themeColor="text1"/>
+        </w:rPr>
+        <w:t>Postconditions</w:t>
+      </w:r>
+      <w:proofErr w:type="spellEnd"/>
+      <w:r>
+        <w:rPr>
+          <w:color w:val="000000" w:themeColor="text1"/>
+        </w:rPr>
+        <w:t>:</w:t>
+      </w:r>
+    </w:p>
+    <w:p>
+      <w:r>
         <w:t xml:space="preserve">En instans </w:t>
       </w:r>
       <w:r>
@@ -277,13 +229,25 @@
       <w:r>
         <w:t xml:space="preserve">En instans </w:t>
       </w:r>
-      <w:r>
-        <w:t>ap af Afskrivningsprocent blev skabt</w:t>
-      </w:r>
-    </w:p>
-    <w:p>
-      <w:r>
-        <w:t>Ap blev sat til afskrivningsprocent</w:t>
+      <w:proofErr w:type="spellStart"/>
+      <w:r>
+        <w:t>sa</w:t>
+      </w:r>
+      <w:proofErr w:type="spellEnd"/>
+      <w:r>
+        <w:t xml:space="preserve"> af Saldoafskrivning blev skabt</w:t>
+      </w:r>
+    </w:p>
+    <w:p>
+      <w:proofErr w:type="spellStart"/>
+      <w:proofErr w:type="gramStart"/>
+      <w:r>
+        <w:t>sa.afskrivningsprocent</w:t>
+      </w:r>
+      <w:proofErr w:type="spellEnd"/>
+      <w:proofErr w:type="gramEnd"/>
+      <w:r>
+        <w:t xml:space="preserve"> blev sat til afskrivningsprocent</w:t>
       </w:r>
     </w:p>
     <w:p>
@@ -336,25 +300,22 @@
         <w:t xml:space="preserve"> blev sat til </w:t>
       </w:r>
       <w:r>
-        <w:t xml:space="preserve">anskaffelsesværdi * </w:t>
+        <w:t>anskaffelsesværdi * afskrivningsprocent</w:t>
+      </w:r>
+    </w:p>
+    <w:p>
+      <w:proofErr w:type="spellStart"/>
+      <w:proofErr w:type="gramStart"/>
+      <w:r>
+        <w:t>ba.afskrivninger</w:t>
+      </w:r>
+      <w:proofErr w:type="spellEnd"/>
+      <w:proofErr w:type="gramEnd"/>
+      <w:r>
+        <w:t xml:space="preserve"> blev sat til at indeholde afskrivning</w:t>
       </w:r>
       <w:bookmarkStart w:id="0" w:name="_GoBack"/>
       <w:bookmarkEnd w:id="0"/>
-      <w:r>
-        <w:t>afskrivningsprocent</w:t>
-      </w:r>
-    </w:p>
-    <w:p>
-      <w:proofErr w:type="spellStart"/>
-      <w:proofErr w:type="gramStart"/>
-      <w:r>
-        <w:t>ba.afskrivninger</w:t>
-      </w:r>
-      <w:proofErr w:type="spellEnd"/>
-      <w:proofErr w:type="gramEnd"/>
-      <w:r>
-        <w:t xml:space="preserve"> blev sat til at indeholde afskrivning</w:t>
-      </w:r>
     </w:p>
     <w:p>
       <w:proofErr w:type="spellStart"/>
@@ -390,7 +351,7 @@
         <w:rFonts w:asciiTheme="minorHAnsi" w:eastAsiaTheme="minorHAnsi" w:hAnsiTheme="minorHAnsi" w:cstheme="minorBidi"/>
         <w:sz w:val="22"/>
         <w:szCs w:val="22"/>
-        <w:lang w:val="en-DK" w:eastAsia="en-US" w:bidi="ar-SA"/>
+        <w:lang w:eastAsia="en-US" w:bidi="ar-SA"/>
       </w:rPr>
     </w:rPrDefault>
     <w:pPrDefault>
@@ -399,7 +360,7 @@
       </w:pPr>
     </w:pPrDefault>
   </w:docDefaults>
-  <w:latentStyles w:defLockedState="0" w:defUIPriority="99" w:defSemiHidden="0" w:defUnhideWhenUsed="0" w:defQFormat="0" w:count="376">
+  <w:latentStyles w:defLockedState="0" w:defUIPriority="99" w:defSemiHidden="0" w:defUnhideWhenUsed="0" w:defQFormat="0" w:count="377">
     <w:lsdException w:name="Normal" w:uiPriority="0" w:qFormat="1"/>
     <w:lsdException w:name="heading 1" w:uiPriority="9" w:qFormat="1"/>
     <w:lsdException w:name="heading 2" w:semiHidden="1" w:uiPriority="9" w:unhideWhenUsed="1" w:qFormat="1"/>
@@ -505,7 +466,6 @@
     <w:lsdException w:name="HTML Sample" w:semiHidden="1" w:unhideWhenUsed="1"/>
     <w:lsdException w:name="HTML Typewriter" w:semiHidden="1" w:unhideWhenUsed="1"/>
     <w:lsdException w:name="HTML Variable" w:semiHidden="1" w:unhideWhenUsed="1"/>
-    <w:lsdException w:name="Normal Table" w:semiHidden="1" w:unhideWhenUsed="1"/>
     <w:lsdException w:name="annotation subject" w:semiHidden="1" w:unhideWhenUsed="1"/>
     <w:lsdException w:name="No List" w:semiHidden="1" w:unhideWhenUsed="1"/>
     <w:lsdException w:name="Outline List 1" w:semiHidden="1" w:unhideWhenUsed="1"/>
@@ -552,10 +512,8 @@
     <w:lsdException w:name="Table Subtle 2" w:semiHidden="1" w:unhideWhenUsed="1"/>
     <w:lsdException w:name="Table Web 1" w:semiHidden="1" w:unhideWhenUsed="1"/>
     <w:lsdException w:name="Table Web 2" w:semiHidden="1" w:unhideWhenUsed="1"/>
-    <w:lsdException w:name="Table Web 3" w:semiHidden="1" w:unhideWhenUsed="1"/>
     <w:lsdException w:name="Balloon Text" w:semiHidden="1" w:unhideWhenUsed="1"/>
     <w:lsdException w:name="Table Grid" w:uiPriority="39"/>
-    <w:lsdException w:name="Table Theme" w:semiHidden="1" w:unhideWhenUsed="1"/>
     <w:lsdException w:name="Placeholder Text" w:semiHidden="1"/>
     <w:lsdException w:name="No Spacing" w:uiPriority="1" w:qFormat="1"/>
     <w:lsdException w:name="Light Shading" w:uiPriority="60"/>
@@ -776,6 +734,7 @@
     <w:lsdException w:name="Hashtag" w:semiHidden="1" w:unhideWhenUsed="1"/>
     <w:lsdException w:name="Unresolved Mention" w:semiHidden="1" w:unhideWhenUsed="1"/>
     <w:lsdException w:name="Smart Link" w:semiHidden="1" w:unhideWhenUsed="1"/>
+    <w:lsdException w:name="Smart Link Error" w:semiHidden="1" w:unhideWhenUsed="1"/>
   </w:latentStyles>
   <w:style w:type="paragraph" w:default="1" w:styleId="Normal">
     <w:name w:val="Normal"/>

</xml_diff>

<commit_message>
Ret OC0803 efter vejledning
Coauthors: Benjamin, Emil
</commit_message>
<xml_diff>
--- a/02 Requirements & Analysis/OC0803 - angivSaldoafskrivning.docx
+++ b/02 Requirements & Analysis/OC0803 - angivSaldoafskrivning.docx
@@ -151,33 +151,6 @@
       </w:r>
     </w:p>
     <w:p>
-      <w:r>
-        <w:t>e</w:t>
-      </w:r>
-      <w:r>
-        <w:t xml:space="preserve">n instans </w:t>
-      </w:r>
-      <w:proofErr w:type="spellStart"/>
-      <w:r>
-        <w:t>ba</w:t>
-      </w:r>
-      <w:proofErr w:type="spellEnd"/>
-      <w:r>
-        <w:t xml:space="preserve"> af </w:t>
-      </w:r>
-      <w:proofErr w:type="spellStart"/>
-      <w:r>
-        <w:t>BeregnAfskrivnin</w:t>
-      </w:r>
-      <w:r>
-        <w:t>g</w:t>
-      </w:r>
-      <w:proofErr w:type="spellEnd"/>
-      <w:r>
-        <w:t xml:space="preserve"> eksisterer</w:t>
-      </w:r>
-    </w:p>
-    <w:p>
       <w:pPr>
         <w:pStyle w:val="Overskrift1"/>
         <w:rPr>
@@ -201,138 +174,246 @@
     </w:p>
     <w:p>
       <w:r>
+        <w:t xml:space="preserve">Hvis en instans a af Afskrivning findes, hvor </w:t>
+      </w:r>
+      <w:proofErr w:type="spellStart"/>
+      <w:proofErr w:type="gramStart"/>
+      <w:r>
+        <w:t>a.navn</w:t>
+      </w:r>
+      <w:proofErr w:type="spellEnd"/>
+      <w:proofErr w:type="gramEnd"/>
+      <w:r>
+        <w:t xml:space="preserve"> = navn og a er kendt af h</w:t>
+      </w:r>
+    </w:p>
+    <w:p>
+      <w:r>
+        <w:tab/>
+        <w:t xml:space="preserve">a indeholder en instans </w:t>
+      </w:r>
+      <w:proofErr w:type="spellStart"/>
+      <w:r>
+        <w:t>sa</w:t>
+      </w:r>
+      <w:proofErr w:type="spellEnd"/>
+      <w:r>
+        <w:t xml:space="preserve"> af Saldoafskrivning</w:t>
+      </w:r>
+    </w:p>
+    <w:p>
+      <w:r>
+        <w:tab/>
+      </w:r>
+      <w:proofErr w:type="spellStart"/>
+      <w:proofErr w:type="gramStart"/>
+      <w:r>
+        <w:t>sa.afskrivningsprocent</w:t>
+      </w:r>
+      <w:proofErr w:type="spellEnd"/>
+      <w:proofErr w:type="gramEnd"/>
+      <w:r>
+        <w:t xml:space="preserve"> blev sat til afskrivningsprocent</w:t>
+      </w:r>
+    </w:p>
+    <w:p>
+      <w:r>
+        <w:tab/>
+        <w:t>a indeholder en instans av af Anskaffelsesværdi</w:t>
+      </w:r>
+    </w:p>
+    <w:p>
+      <w:r>
+        <w:tab/>
+      </w:r>
+      <w:proofErr w:type="spellStart"/>
+      <w:proofErr w:type="gramStart"/>
+      <w:r>
+        <w:t>av.beløb</w:t>
+      </w:r>
+      <w:proofErr w:type="spellEnd"/>
+      <w:proofErr w:type="gramEnd"/>
+      <w:r>
+        <w:t xml:space="preserve"> blev sat til anskaffelsesværdi</w:t>
+      </w:r>
+    </w:p>
+    <w:p>
+      <w:r>
+        <w:tab/>
+      </w:r>
+      <w:proofErr w:type="spellStart"/>
+      <w:proofErr w:type="gramStart"/>
+      <w:r>
+        <w:t>a.afskrivningsværdi</w:t>
+      </w:r>
+      <w:proofErr w:type="spellEnd"/>
+      <w:proofErr w:type="gramEnd"/>
+      <w:r>
+        <w:t xml:space="preserve"> blev sat til </w:t>
+      </w:r>
+      <w:proofErr w:type="spellStart"/>
+      <w:r>
+        <w:t>av.beløb</w:t>
+      </w:r>
+      <w:proofErr w:type="spellEnd"/>
+      <w:r>
+        <w:t xml:space="preserve"> * </w:t>
+      </w:r>
+      <w:proofErr w:type="spellStart"/>
+      <w:r>
+        <w:t>sa.afskrivningsprocent</w:t>
+      </w:r>
+      <w:proofErr w:type="spellEnd"/>
+    </w:p>
+    <w:p>
+      <w:r>
+        <w:tab/>
+      </w:r>
+      <w:r>
+        <w:t>a blev præsenteret for h</w:t>
+      </w:r>
+    </w:p>
+    <w:p>
+      <w:r>
+        <w:t>Ellers</w:t>
+      </w:r>
+    </w:p>
+    <w:p>
+      <w:r>
+        <w:tab/>
         <w:t xml:space="preserve">En instans </w:t>
       </w:r>
+      <w:proofErr w:type="spellStart"/>
+      <w:r>
+        <w:t>sa</w:t>
+      </w:r>
+      <w:proofErr w:type="spellEnd"/>
+      <w:r>
+        <w:t xml:space="preserve"> af Saldoafskrivning blev skabt</w:t>
+      </w:r>
+    </w:p>
+    <w:p>
+      <w:r>
+        <w:tab/>
+      </w:r>
+      <w:proofErr w:type="spellStart"/>
+      <w:proofErr w:type="gramStart"/>
+      <w:r>
+        <w:t>sa.afskrivningsprocent</w:t>
+      </w:r>
+      <w:proofErr w:type="spellEnd"/>
+      <w:proofErr w:type="gramEnd"/>
+      <w:r>
+        <w:t xml:space="preserve"> blev sat til afskrivningsprocent</w:t>
+      </w:r>
+    </w:p>
+    <w:p>
+      <w:r>
+        <w:tab/>
+      </w:r>
+      <w:r>
+        <w:t xml:space="preserve">En instans </w:t>
+      </w:r>
       <w:r>
         <w:t>av af Anskaffelsesværdi blev skabt</w:t>
       </w:r>
     </w:p>
     <w:p>
+      <w:r>
+        <w:tab/>
+      </w:r>
       <w:proofErr w:type="spellStart"/>
       <w:proofErr w:type="gramStart"/>
       <w:r>
-        <w:t>av.</w:t>
-      </w:r>
-      <w:r>
-        <w:t>beløb</w:t>
+        <w:t>av.beløb</w:t>
       </w:r>
       <w:proofErr w:type="spellEnd"/>
       <w:proofErr w:type="gramEnd"/>
       <w:r>
-        <w:t xml:space="preserve"> </w:t>
-      </w:r>
-      <w:r>
-        <w:t>blev sat til anskaffelsesværdi</w:t>
-      </w:r>
-    </w:p>
-    <w:p>
-      <w:r>
-        <w:t xml:space="preserve">En instans </w:t>
+        <w:t xml:space="preserve"> blev sat til anskaffelsesværdi</w:t>
+      </w:r>
+    </w:p>
+    <w:p>
+      <w:r>
+        <w:tab/>
+        <w:t>En instans a af Afskrivning blev skabt</w:t>
+      </w:r>
+    </w:p>
+    <w:p>
+      <w:r>
+        <w:tab/>
+        <w:t xml:space="preserve">a blev sat til at indeholde </w:t>
       </w:r>
       <w:proofErr w:type="spellStart"/>
       <w:r>
         <w:t>sa</w:t>
       </w:r>
       <w:proofErr w:type="spellEnd"/>
-      <w:r>
-        <w:t xml:space="preserve"> af Saldoafskrivning blev skabt</w:t>
-      </w:r>
-    </w:p>
-    <w:p>
+    </w:p>
+    <w:p>
+      <w:r>
+        <w:tab/>
+        <w:t>a blev sat til at indeholde av</w:t>
+      </w:r>
+    </w:p>
+    <w:p>
+      <w:r>
+        <w:tab/>
+      </w:r>
       <w:proofErr w:type="spellStart"/>
       <w:proofErr w:type="gramStart"/>
       <w:r>
+        <w:t>a.navn</w:t>
+      </w:r>
+      <w:proofErr w:type="spellEnd"/>
+      <w:proofErr w:type="gramEnd"/>
+      <w:r>
+        <w:t xml:space="preserve"> blev sat til navn</w:t>
+      </w:r>
+    </w:p>
+    <w:p>
+      <w:r>
+        <w:lastRenderedPageBreak/>
+        <w:tab/>
+      </w:r>
+      <w:proofErr w:type="spellStart"/>
+      <w:proofErr w:type="gramStart"/>
+      <w:r>
+        <w:t>a.afskrivningsværdi</w:t>
+      </w:r>
+      <w:proofErr w:type="spellEnd"/>
+      <w:proofErr w:type="gramEnd"/>
+      <w:r>
+        <w:t xml:space="preserve"> blev sat til </w:t>
+      </w:r>
+      <w:proofErr w:type="spellStart"/>
+      <w:r>
+        <w:t>av.beløb</w:t>
+      </w:r>
+      <w:proofErr w:type="spellEnd"/>
+      <w:r>
+        <w:t xml:space="preserve"> * </w:t>
+      </w:r>
+      <w:proofErr w:type="spellStart"/>
+      <w:r>
         <w:t>sa.afskrivningsprocent</w:t>
       </w:r>
       <w:proofErr w:type="spellEnd"/>
-      <w:proofErr w:type="gramEnd"/>
-      <w:r>
-        <w:t xml:space="preserve"> blev sat til afskrivningsprocent</w:t>
-      </w:r>
-    </w:p>
-    <w:p>
-      <w:r>
-        <w:t xml:space="preserve">En instans </w:t>
-      </w:r>
-      <w:r>
-        <w:t xml:space="preserve">afskrivning </w:t>
-      </w:r>
-      <w:r>
-        <w:t xml:space="preserve">af </w:t>
-      </w:r>
-      <w:r>
-        <w:t>A</w:t>
-      </w:r>
-      <w:r>
-        <w:t>fskrivning blev skabt</w:t>
-      </w:r>
-    </w:p>
-    <w:p>
-      <w:proofErr w:type="spellStart"/>
-      <w:proofErr w:type="gramStart"/>
-      <w:r>
-        <w:t>afskrivning</w:t>
-      </w:r>
-      <w:r>
-        <w:t>.navn</w:t>
-      </w:r>
-      <w:proofErr w:type="spellEnd"/>
-      <w:proofErr w:type="gramEnd"/>
-      <w:r>
-        <w:t xml:space="preserve"> blev sat til navn</w:t>
-      </w:r>
-    </w:p>
-    <w:p>
-      <w:proofErr w:type="spellStart"/>
-      <w:proofErr w:type="gramStart"/>
-      <w:r>
-        <w:t>a</w:t>
-      </w:r>
-      <w:r>
-        <w:t>fskrivning</w:t>
-      </w:r>
-      <w:r>
-        <w:t>.afskrivningsværdi</w:t>
-      </w:r>
-      <w:proofErr w:type="spellEnd"/>
-      <w:proofErr w:type="gramEnd"/>
-      <w:r>
-        <w:t xml:space="preserve"> blev sat til </w:t>
-      </w:r>
-      <w:r>
-        <w:t>anskaffelsesværdi * afskrivningsprocent</w:t>
-      </w:r>
-    </w:p>
-    <w:p>
-      <w:proofErr w:type="spellStart"/>
-      <w:proofErr w:type="gramStart"/>
-      <w:r>
-        <w:t>ba.afskrivninger</w:t>
-      </w:r>
-      <w:proofErr w:type="spellEnd"/>
-      <w:proofErr w:type="gramEnd"/>
-      <w:r>
-        <w:t xml:space="preserve"> blev sat til at indeholde afskrivning</w:t>
+    </w:p>
+    <w:p>
+      <w:r>
+        <w:tab/>
+        <w:t>h blev sat til at kende a</w:t>
+      </w:r>
+    </w:p>
+    <w:p>
+      <w:r>
+        <w:tab/>
+        <w:t>a blev præsenteret for h</w:t>
       </w:r>
       <w:bookmarkStart w:id="0" w:name="_GoBack"/>
       <w:bookmarkEnd w:id="0"/>
     </w:p>
-    <w:p>
-      <w:proofErr w:type="spellStart"/>
-      <w:proofErr w:type="gramStart"/>
-      <w:r>
-        <w:t>ba.afskrivninger</w:t>
-      </w:r>
-      <w:proofErr w:type="spellEnd"/>
-      <w:proofErr w:type="gramEnd"/>
-      <w:r>
-        <w:t xml:space="preserve"> </w:t>
-      </w:r>
-      <w:r>
-        <w:t>blev præsenteret for h</w:t>
-      </w:r>
-    </w:p>
-    <w:p/>
     <w:sectPr>
       <w:pgSz w:w="11906" w:h="16838"/>
       <w:pgMar w:top="1440" w:right="1440" w:bottom="1440" w:left="1440" w:header="708" w:footer="708" w:gutter="0"/>
@@ -351,7 +432,7 @@
         <w:rFonts w:asciiTheme="minorHAnsi" w:eastAsiaTheme="minorHAnsi" w:hAnsiTheme="minorHAnsi" w:cstheme="minorBidi"/>
         <w:sz w:val="22"/>
         <w:szCs w:val="22"/>
-        <w:lang w:eastAsia="en-US" w:bidi="ar-SA"/>
+        <w:lang w:val="da-DK" w:eastAsia="en-US" w:bidi="ar-SA"/>
       </w:rPr>
     </w:rPrDefault>
     <w:pPrDefault>
@@ -466,6 +547,7 @@
     <w:lsdException w:name="HTML Sample" w:semiHidden="1" w:unhideWhenUsed="1"/>
     <w:lsdException w:name="HTML Typewriter" w:semiHidden="1" w:unhideWhenUsed="1"/>
     <w:lsdException w:name="HTML Variable" w:semiHidden="1" w:unhideWhenUsed="1"/>
+    <w:lsdException w:name="Normal Table" w:semiHidden="1" w:unhideWhenUsed="1"/>
     <w:lsdException w:name="annotation subject" w:semiHidden="1" w:unhideWhenUsed="1"/>
     <w:lsdException w:name="No List" w:semiHidden="1" w:unhideWhenUsed="1"/>
     <w:lsdException w:name="Outline List 1" w:semiHidden="1" w:unhideWhenUsed="1"/>
@@ -512,8 +594,10 @@
     <w:lsdException w:name="Table Subtle 2" w:semiHidden="1" w:unhideWhenUsed="1"/>
     <w:lsdException w:name="Table Web 1" w:semiHidden="1" w:unhideWhenUsed="1"/>
     <w:lsdException w:name="Table Web 2" w:semiHidden="1" w:unhideWhenUsed="1"/>
+    <w:lsdException w:name="Table Web 3" w:semiHidden="1" w:unhideWhenUsed="1"/>
     <w:lsdException w:name="Balloon Text" w:semiHidden="1" w:unhideWhenUsed="1"/>
     <w:lsdException w:name="Table Grid" w:uiPriority="39"/>
+    <w:lsdException w:name="Table Theme" w:semiHidden="1" w:unhideWhenUsed="1"/>
     <w:lsdException w:name="Placeholder Text" w:semiHidden="1"/>
     <w:lsdException w:name="No Spacing" w:uiPriority="1" w:qFormat="1"/>
     <w:lsdException w:name="Light Shading" w:uiPriority="60"/>
@@ -739,10 +823,7 @@
   <w:style w:type="paragraph" w:default="1" w:styleId="Normal">
     <w:name w:val="Normal"/>
     <w:qFormat/>
-    <w:rsid w:val="000F3649"/>
-    <w:rPr>
-      <w:lang w:val="da-DK"/>
-    </w:rPr>
+    <w:rsid w:val="001E4CB3"/>
   </w:style>
   <w:style w:type="paragraph" w:styleId="Overskrift1">
     <w:name w:val="heading 1"/>

</xml_diff>